<commit_message>
cleaning up skilled reaching analysis
</commit_message>
<xml_diff>
--- a/DeepLabCut_scripts/DLC_analysis/Skilled_Reaching_Analysis_Workflow_20191218.docx
+++ b/DeepLabCut_scripts/DLC_analysis/Skilled_Reaching_Analysis_Workflow_20191218.docx
@@ -3,37 +3,292 @@
 <w:document xmlns:wpc="http://schemas.microsoft.com/office/word/2010/wordprocessingCanvas" xmlns:mo="http://schemas.microsoft.com/office/mac/office/2008/main" xmlns:mc="http://schemas.openxmlformats.org/markup-compatibility/2006" xmlns:mv="urn:schemas-microsoft-com:mac:vml" xmlns:o="urn:schemas-microsoft-com:office:office" xmlns:r="http://schemas.openxmlformats.org/officeDocument/2006/relationships" xmlns:m="http://schemas.openxmlformats.org/officeDocument/2006/math" xmlns:v="urn:schemas-microsoft-com:vml" xmlns:wp14="http://schemas.microsoft.com/office/word/2010/wordprocessingDrawing" xmlns:wp="http://schemas.openxmlformats.org/drawingml/2006/wordprocessingDrawing" xmlns:w10="urn:schemas-microsoft-com:office:word" xmlns:w="http://schemas.openxmlformats.org/wordprocessingml/2006/main" xmlns:w14="http://schemas.microsoft.com/office/word/2010/wordml" xmlns:wpg="http://schemas.microsoft.com/office/word/2010/wordprocessingGroup" xmlns:wpi="http://schemas.microsoft.com/office/word/2010/wordprocessingInk" xmlns:wne="http://schemas.microsoft.com/office/word/2006/wordml" xmlns:wps="http://schemas.microsoft.com/office/word/2010/wordprocessingShape" mc:Ignorable="w14 wp14">
   <w:body>
     <w:p>
-      <w:r>
+      <w:pPr>
+        <w:rPr>
+          <w:b/>
+        </w:rPr>
+      </w:pPr>
+      <w:r>
+        <w:rPr>
+          <w:b/>
+        </w:rPr>
         <w:t>Skilled Reaching Analysis Workflow</w:t>
       </w:r>
     </w:p>
     <w:p/>
     <w:p>
+      <w:pPr>
+        <w:pStyle w:val="ListParagraph"/>
+        <w:numPr>
+          <w:ilvl w:val="0"/>
+          <w:numId w:val="1"/>
+        </w:numPr>
+      </w:pPr>
+      <w:r>
+        <w:t>crop raw videos</w:t>
+      </w:r>
+    </w:p>
+    <w:p>
+      <w:pPr>
+        <w:pStyle w:val="ListParagraph"/>
+        <w:numPr>
+          <w:ilvl w:val="1"/>
+          <w:numId w:val="1"/>
+        </w:numPr>
+      </w:pPr>
+      <w:r>
+        <w:t>make sure the RXXXX_sessions.csv file is up to date (download from Alex Bova’s electronic notebook) in the DLC output folder for the relevant rat</w:t>
+      </w:r>
+    </w:p>
+    <w:p>
+      <w:pPr>
+        <w:pStyle w:val="ListParagraph"/>
+        <w:numPr>
+          <w:ilvl w:val="1"/>
+          <w:numId w:val="1"/>
+        </w:numPr>
+      </w:pPr>
+      <w:r>
+        <w:t>make sure the raw videos have been uploaded to corexfs/data/Skilled Reaching/</w:t>
+      </w:r>
+      <w:r>
+        <w:t>SR_Opto_Raw_Data</w:t>
+      </w:r>
+      <w:r>
+        <w:t>/RXXXX</w:t>
+      </w:r>
+      <w:r>
+        <w:t xml:space="preserve"> </w:t>
+      </w:r>
+      <w:r>
+        <w:t xml:space="preserve">run </w:t>
+      </w:r>
+      <w:r>
+        <w:rPr>
+          <w:color w:val="008000"/>
+        </w:rPr>
+        <w:t>script_extract_vidROI_DL</w:t>
+      </w:r>
+      <w:r>
+        <w:t>. Make sure the loops are set to extract the correct videos</w:t>
+      </w:r>
+      <w:r>
+        <w:t xml:space="preserve">. Set the </w:t>
+      </w:r>
+      <w:r>
+        <w:rPr>
+          <w:rFonts w:ascii="Courier" w:hAnsi="Courier" w:cs="Courier"/>
+          <w:color w:val="000000"/>
+          <w:sz w:val="20"/>
+          <w:szCs w:val="20"/>
+        </w:rPr>
+        <w:t>repeatCalculations</w:t>
+      </w:r>
+      <w:r>
+        <w:rPr>
+          <w:rFonts w:ascii="Courier" w:hAnsi="Courier" w:cs="Times New Roman"/>
+        </w:rPr>
+        <w:t xml:space="preserve"> </w:t>
+      </w:r>
+      <w:r>
+        <w:rPr>
+          <w:rFonts w:cs="Times New Roman"/>
+        </w:rPr>
+        <w:t>flag at the top of the m-file to false if you want to skip any videos that have already been cropped, true if you want to re-crop them.</w:t>
+      </w:r>
+    </w:p>
+    <w:p>
+      <w:pPr>
+        <w:pStyle w:val="ListParagraph"/>
+        <w:numPr>
+          <w:ilvl w:val="1"/>
+          <w:numId w:val="1"/>
+        </w:numPr>
+      </w:pPr>
+      <w:r>
+        <w:t>copy cropped videos to umms-dleventh/</w:t>
+      </w:r>
+      <w:r>
+        <w:t>Skilled Reaching</w:t>
+      </w:r>
+      <w:r>
+        <w:t>/RXXXX_cropped</w:t>
+      </w:r>
+    </w:p>
+    <w:p>
+      <w:pPr>
+        <w:pStyle w:val="ListParagraph"/>
+        <w:numPr>
+          <w:ilvl w:val="0"/>
+          <w:numId w:val="1"/>
+        </w:numPr>
+      </w:pPr>
+      <w:r>
+        <w:t>run DLC on the cropped videos. Eventually, this will be streamlined and done entirely in DLC beginning with the cropping step</w:t>
+      </w:r>
+    </w:p>
+    <w:p>
+      <w:pPr>
+        <w:pStyle w:val="ListParagraph"/>
+        <w:numPr>
+          <w:ilvl w:val="0"/>
+          <w:numId w:val="1"/>
+        </w:numPr>
+      </w:pPr>
+      <w:r>
+        <w:t>copy DLC output files into the local DLC output folder (from corexfs) along with cropping metadata files</w:t>
+      </w:r>
+    </w:p>
+    <w:p>
+      <w:pPr>
+        <w:pStyle w:val="ListParagraph"/>
+        <w:numPr>
+          <w:ilvl w:val="0"/>
+          <w:numId w:val="1"/>
+        </w:numPr>
+      </w:pPr>
+      <w:r>
+        <w:t xml:space="preserve">recalibrate the boxes for each session. Run </w:t>
+      </w:r>
+      <w:r>
+        <w:rPr>
+          <w:color w:val="008000"/>
+        </w:rPr>
+        <w:t>script_recalibrateBoxes</w:t>
+      </w:r>
+      <w:r>
+        <w:t>.</w:t>
+      </w:r>
+      <w:r>
+        <w:t xml:space="preserve"> Make sure that the relevant box calibration file for that session has already been calculated; otherwise, the script will go back in time until it finds a calibration file for that box.</w:t>
+      </w:r>
+    </w:p>
+    <w:p>
+      <w:pPr>
+        <w:pStyle w:val="ListParagraph"/>
+        <w:widowControl w:val="0"/>
+        <w:numPr>
+          <w:ilvl w:val="0"/>
+          <w:numId w:val="1"/>
+        </w:numPr>
+        <w:autoSpaceDE w:val="0"/>
+        <w:autoSpaceDN w:val="0"/>
+        <w:adjustRightInd w:val="0"/>
+        <w:rPr>
+          <w:rFonts w:cs="Courier"/>
+          <w:color w:val="000000"/>
+        </w:rPr>
+      </w:pPr>
+      <w:r>
+        <w:t xml:space="preserve">Reconstruct the 3D trajectories. Run </w:t>
+      </w:r>
+      <w:r>
+        <w:rPr>
+          <w:color w:val="008000"/>
+        </w:rPr>
+        <w:t>script_reconstruct3Dtrajectories_a</w:t>
+      </w:r>
+      <w:r>
+        <w:t xml:space="preserve">. Make sure the </w:t>
+      </w:r>
+      <w:r>
+        <w:rPr>
+          <w:rFonts w:ascii="Courier" w:hAnsi="Courier" w:cs="Courier"/>
+          <w:color w:val="000000"/>
+          <w:sz w:val="20"/>
+          <w:szCs w:val="20"/>
+        </w:rPr>
+        <w:t>repeatCalculations</w:t>
+      </w:r>
+      <w:r>
+        <w:rPr>
+          <w:rFonts w:ascii="Courier" w:hAnsi="Courier" w:cs="Courier"/>
+          <w:color w:val="000000"/>
+          <w:sz w:val="20"/>
+          <w:szCs w:val="20"/>
+        </w:rPr>
+        <w:t xml:space="preserve"> </w:t>
+      </w:r>
+      <w:r>
+        <w:rPr>
+          <w:rFonts w:cs="Courier"/>
+          <w:color w:val="000000"/>
+        </w:rPr>
+        <w:t>flag is set appropriately.</w:t>
+      </w:r>
+    </w:p>
+    <w:p>
+      <w:pPr>
+        <w:pStyle w:val="ListParagraph"/>
+        <w:widowControl w:val="0"/>
+        <w:numPr>
+          <w:ilvl w:val="0"/>
+          <w:numId w:val="1"/>
+        </w:numPr>
+        <w:autoSpaceDE w:val="0"/>
+        <w:autoSpaceDN w:val="0"/>
+        <w:adjustRightInd w:val="0"/>
+        <w:rPr>
+          <w:rFonts w:asciiTheme="majorHAnsi" w:hAnsiTheme="majorHAnsi" w:cs="Times New Roman"/>
+        </w:rPr>
+      </w:pPr>
+      <w:r>
+        <w:rPr>
+          <w:rFonts w:asciiTheme="majorHAnsi" w:hAnsiTheme="majorHAnsi" w:cs="Times New Roman"/>
+        </w:rPr>
+        <w:t xml:space="preserve">Interpolate the trajectories. Run </w:t>
+      </w:r>
+    </w:p>
+    <w:p/>
+    <w:p>
+      <w:r>
+        <w:t>script_interp_trajectories</w:t>
+      </w:r>
+    </w:p>
+    <w:p/>
+    <w:p>
+      <w:r>
+        <w:t>script_analyze_interp_trajectories</w:t>
+      </w:r>
+    </w:p>
+    <w:p/>
+    <w:p>
+      <w:pPr>
+        <w:widowControl w:val="0"/>
+        <w:autoSpaceDE w:val="0"/>
+        <w:autoSpaceDN w:val="0"/>
+        <w:adjustRightInd w:val="0"/>
+        <w:rPr>
+          <w:rFonts w:ascii="Courier" w:hAnsi="Courier" w:cs="Times New Roman"/>
+        </w:rPr>
+      </w:pPr>
+      <w:r>
+        <w:rPr>
+          <w:rFonts w:ascii="Courier" w:hAnsi="Courier" w:cs="Courier"/>
+          <w:color w:val="228B22"/>
+          <w:sz w:val="20"/>
+          <w:szCs w:val="20"/>
+        </w:rPr>
+        <w:t>script_calculateRatSummaries</w:t>
+      </w:r>
+    </w:p>
+    <w:p>
+      <w:r>
+        <w:t>???</w:t>
+      </w:r>
+    </w:p>
+    <w:p/>
+    <w:p>
+      <w:r>
+        <w:t>script_plotSessionReachSummaries</w:t>
+      </w:r>
+    </w:p>
+    <w:p>
+      <w:r>
+        <w:t>???</w:t>
+      </w:r>
       <w:bookmarkStart w:id="0" w:name="_GoBack"/>
-      <w:proofErr w:type="spellStart"/>
-      <w:proofErr w:type="gramStart"/>
-      <w:r>
-        <w:t>script</w:t>
-      </w:r>
-      <w:proofErr w:type="gramEnd"/>
-      <w:r>
-        <w:t>_interp_trajectories</w:t>
-      </w:r>
-      <w:proofErr w:type="spellEnd"/>
-    </w:p>
-    <w:bookmarkEnd w:id="0"/>
-    <w:p/>
-    <w:p>
-      <w:proofErr w:type="spellStart"/>
-      <w:proofErr w:type="gramStart"/>
-      <w:r>
-        <w:t>script</w:t>
-      </w:r>
-      <w:proofErr w:type="gramEnd"/>
-      <w:r>
-        <w:t>_analyze_interp_trajectories</w:t>
-      </w:r>
-      <w:proofErr w:type="spellEnd"/>
+      <w:bookmarkEnd w:id="0"/>
     </w:p>
     <w:sectPr>
       <w:pgSz w:w="12240" w:h="15840"/>
@@ -43,6 +298,103 @@
     </w:sectPr>
   </w:body>
 </w:document>
+</file>
+
+<file path=word/numbering.xml><?xml version="1.0" encoding="utf-8"?>
+<w:numbering xmlns:wpc="http://schemas.microsoft.com/office/word/2010/wordprocessingCanvas" xmlns:mo="http://schemas.microsoft.com/office/mac/office/2008/main" xmlns:mc="http://schemas.openxmlformats.org/markup-compatibility/2006" xmlns:mv="urn:schemas-microsoft-com:mac:vml" xmlns:o="urn:schemas-microsoft-com:office:office" xmlns:r="http://schemas.openxmlformats.org/officeDocument/2006/relationships" xmlns:m="http://schemas.openxmlformats.org/officeDocument/2006/math" xmlns:v="urn:schemas-microsoft-com:vml" xmlns:wp14="http://schemas.microsoft.com/office/word/2010/wordprocessingDrawing" xmlns:wp="http://schemas.openxmlformats.org/drawingml/2006/wordprocessingDrawing" xmlns:w10="urn:schemas-microsoft-com:office:word" xmlns:w="http://schemas.openxmlformats.org/wordprocessingml/2006/main" xmlns:w14="http://schemas.microsoft.com/office/word/2010/wordml" xmlns:wpg="http://schemas.microsoft.com/office/word/2010/wordprocessingGroup" xmlns:wpi="http://schemas.microsoft.com/office/word/2010/wordprocessingInk" xmlns:wne="http://schemas.microsoft.com/office/word/2006/wordml" xmlns:wps="http://schemas.microsoft.com/office/word/2010/wordprocessingShape" mc:Ignorable="w14 wp14">
+  <w:abstractNum w:abstractNumId="0">
+    <w:nsid w:val="383D449F"/>
+    <w:multiLevelType w:val="hybridMultilevel"/>
+    <w:tmpl w:val="5254F3C4"/>
+    <w:lvl w:ilvl="0" w:tplc="0409000F">
+      <w:start w:val="1"/>
+      <w:numFmt w:val="decimal"/>
+      <w:lvlText w:val="%1."/>
+      <w:lvlJc w:val="left"/>
+      <w:pPr>
+        <w:ind w:left="720" w:hanging="360"/>
+      </w:pPr>
+      <w:rPr>
+        <w:rFonts w:hint="default"/>
+      </w:rPr>
+    </w:lvl>
+    <w:lvl w:ilvl="1" w:tplc="04090019">
+      <w:start w:val="1"/>
+      <w:numFmt w:val="lowerLetter"/>
+      <w:lvlText w:val="%2."/>
+      <w:lvlJc w:val="left"/>
+      <w:pPr>
+        <w:ind w:left="1440" w:hanging="360"/>
+      </w:pPr>
+    </w:lvl>
+    <w:lvl w:ilvl="2" w:tplc="0409001B" w:tentative="1">
+      <w:start w:val="1"/>
+      <w:numFmt w:val="lowerRoman"/>
+      <w:lvlText w:val="%3."/>
+      <w:lvlJc w:val="right"/>
+      <w:pPr>
+        <w:ind w:left="2160" w:hanging="180"/>
+      </w:pPr>
+    </w:lvl>
+    <w:lvl w:ilvl="3" w:tplc="0409000F" w:tentative="1">
+      <w:start w:val="1"/>
+      <w:numFmt w:val="decimal"/>
+      <w:lvlText w:val="%4."/>
+      <w:lvlJc w:val="left"/>
+      <w:pPr>
+        <w:ind w:left="2880" w:hanging="360"/>
+      </w:pPr>
+    </w:lvl>
+    <w:lvl w:ilvl="4" w:tplc="04090019" w:tentative="1">
+      <w:start w:val="1"/>
+      <w:numFmt w:val="lowerLetter"/>
+      <w:lvlText w:val="%5."/>
+      <w:lvlJc w:val="left"/>
+      <w:pPr>
+        <w:ind w:left="3600" w:hanging="360"/>
+      </w:pPr>
+    </w:lvl>
+    <w:lvl w:ilvl="5" w:tplc="0409001B" w:tentative="1">
+      <w:start w:val="1"/>
+      <w:numFmt w:val="lowerRoman"/>
+      <w:lvlText w:val="%6."/>
+      <w:lvlJc w:val="right"/>
+      <w:pPr>
+        <w:ind w:left="4320" w:hanging="180"/>
+      </w:pPr>
+    </w:lvl>
+    <w:lvl w:ilvl="6" w:tplc="0409000F" w:tentative="1">
+      <w:start w:val="1"/>
+      <w:numFmt w:val="decimal"/>
+      <w:lvlText w:val="%7."/>
+      <w:lvlJc w:val="left"/>
+      <w:pPr>
+        <w:ind w:left="5040" w:hanging="360"/>
+      </w:pPr>
+    </w:lvl>
+    <w:lvl w:ilvl="7" w:tplc="04090019" w:tentative="1">
+      <w:start w:val="1"/>
+      <w:numFmt w:val="lowerLetter"/>
+      <w:lvlText w:val="%8."/>
+      <w:lvlJc w:val="left"/>
+      <w:pPr>
+        <w:ind w:left="5760" w:hanging="360"/>
+      </w:pPr>
+    </w:lvl>
+    <w:lvl w:ilvl="8" w:tplc="0409001B" w:tentative="1">
+      <w:start w:val="1"/>
+      <w:numFmt w:val="lowerRoman"/>
+      <w:lvlText w:val="%9."/>
+      <w:lvlJc w:val="right"/>
+      <w:pPr>
+        <w:ind w:left="6480" w:hanging="180"/>
+      </w:pPr>
+    </w:lvl>
+  </w:abstractNum>
+  <w:num w:numId="1">
+    <w:abstractNumId w:val="0"/>
+  </w:num>
+</w:numbering>
 </file>
 
 <file path=word/styles.xml><?xml version="1.0" encoding="utf-8"?>
@@ -227,6 +579,17 @@
     <w:uiPriority w:val="99"/>
     <w:semiHidden/>
     <w:unhideWhenUsed/>
+  </w:style>
+  <w:style w:type="paragraph" w:styleId="ListParagraph">
+    <w:name w:val="List Paragraph"/>
+    <w:basedOn w:val="Normal"/>
+    <w:uiPriority w:val="34"/>
+    <w:qFormat/>
+    <w:rsid w:val="00CE334C"/>
+    <w:pPr>
+      <w:ind w:left="720"/>
+      <w:contextualSpacing/>
+    </w:pPr>
   </w:style>
 </w:styles>
 </file>
@@ -413,6 +776,17 @@
     <w:uiPriority w:val="99"/>
     <w:semiHidden/>
     <w:unhideWhenUsed/>
+  </w:style>
+  <w:style w:type="paragraph" w:styleId="ListParagraph">
+    <w:name w:val="List Paragraph"/>
+    <w:basedOn w:val="Normal"/>
+    <w:uiPriority w:val="34"/>
+    <w:qFormat/>
+    <w:rsid w:val="00CE334C"/>
+    <w:pPr>
+      <w:ind w:left="720"/>
+      <w:contextualSpacing/>
+    </w:pPr>
   </w:style>
 </w:styles>
 </file>

</xml_diff>

<commit_message>
lots of changes, figs for grant
</commit_message>
<xml_diff>
--- a/DeepLabCut_scripts/DLC_analysis/Skilled_Reaching_Analysis_Workflow_20191218.docx
+++ b/DeepLabCut_scripts/DLC_analysis/Skilled_Reaching_Analysis_Workflow_20191218.docx
@@ -24,8 +24,13 @@
           <w:numId w:val="1"/>
         </w:numPr>
       </w:pPr>
-      <w:r>
-        <w:t>crop raw videos</w:t>
+      <w:proofErr w:type="gramStart"/>
+      <w:r>
+        <w:t>crop</w:t>
+      </w:r>
+      <w:proofErr w:type="gramEnd"/>
+      <w:r>
+        <w:t xml:space="preserve"> raw videos</w:t>
       </w:r>
     </w:p>
     <w:p>
@@ -36,8 +41,21 @@
           <w:numId w:val="1"/>
         </w:numPr>
       </w:pPr>
-      <w:r>
-        <w:t>make sure the RXXXX_sessions.csv file is up to date (download from Alex Bova’s electronic notebook) in the DLC output folder for the relevant rat</w:t>
+      <w:proofErr w:type="gramStart"/>
+      <w:r>
+        <w:t>make</w:t>
+      </w:r>
+      <w:proofErr w:type="gramEnd"/>
+      <w:r>
+        <w:t xml:space="preserve"> sure the RXXXX_sessions.csv file is up to date (download from Alex </w:t>
+      </w:r>
+      <w:proofErr w:type="spellStart"/>
+      <w:r>
+        <w:t>Bova’s</w:t>
+      </w:r>
+      <w:proofErr w:type="spellEnd"/>
+      <w:r>
+        <w:t xml:space="preserve"> electronic notebook) in the DLC output folder for the relevant rat</w:t>
       </w:r>
     </w:p>
     <w:p>
@@ -48,12 +66,27 @@
           <w:numId w:val="1"/>
         </w:numPr>
       </w:pPr>
-      <w:r>
-        <w:t>make sure the raw videos have been uploaded to corexfs/data/Skilled Reaching/</w:t>
-      </w:r>
+      <w:proofErr w:type="gramStart"/>
+      <w:r>
+        <w:t>make</w:t>
+      </w:r>
+      <w:proofErr w:type="gramEnd"/>
+      <w:r>
+        <w:t xml:space="preserve"> sure the raw videos have been uploaded to </w:t>
+      </w:r>
+      <w:proofErr w:type="spellStart"/>
+      <w:r>
+        <w:t>corexfs</w:t>
+      </w:r>
+      <w:proofErr w:type="spellEnd"/>
+      <w:r>
+        <w:t>/data/Skilled Reaching/</w:t>
+      </w:r>
+      <w:proofErr w:type="spellStart"/>
       <w:r>
         <w:t>SR_Opto_Raw_Data</w:t>
       </w:r>
+      <w:proofErr w:type="spellEnd"/>
       <w:r>
         <w:t>/RXXXX</w:t>
       </w:r>
@@ -63,18 +96,21 @@
       <w:r>
         <w:t xml:space="preserve">run </w:t>
       </w:r>
+      <w:proofErr w:type="spellStart"/>
       <w:r>
         <w:rPr>
           <w:color w:val="008000"/>
         </w:rPr>
         <w:t>script_extract_vidROI_DL</w:t>
       </w:r>
+      <w:proofErr w:type="spellEnd"/>
       <w:r>
         <w:t>. Make sure the loops are set to extract the correct videos</w:t>
       </w:r>
       <w:r>
         <w:t xml:space="preserve">. Set the </w:t>
       </w:r>
+      <w:proofErr w:type="spellStart"/>
       <w:r>
         <w:rPr>
           <w:rFonts w:ascii="Courier" w:hAnsi="Courier" w:cs="Courier"/>
@@ -84,6 +120,7 @@
         </w:rPr>
         <w:t>repeatCalculations</w:t>
       </w:r>
+      <w:proofErr w:type="spellEnd"/>
       <w:r>
         <w:rPr>
           <w:rFonts w:ascii="Courier" w:hAnsi="Courier" w:cs="Times New Roman"/>
@@ -105,15 +142,33 @@
           <w:numId w:val="1"/>
         </w:numPr>
       </w:pPr>
-      <w:r>
-        <w:t>copy cropped videos to umms-dleventh/</w:t>
+      <w:proofErr w:type="gramStart"/>
+      <w:r>
+        <w:t>copy</w:t>
+      </w:r>
+      <w:proofErr w:type="gramEnd"/>
+      <w:r>
+        <w:t xml:space="preserve"> cropped videos to </w:t>
+      </w:r>
+      <w:proofErr w:type="spellStart"/>
+      <w:r>
+        <w:t>umms-dleventh</w:t>
+      </w:r>
+      <w:proofErr w:type="spellEnd"/>
+      <w:r>
+        <w:t>/</w:t>
       </w:r>
       <w:r>
         <w:t>Skilled Reaching</w:t>
       </w:r>
       <w:r>
-        <w:t>/RXXXX_cropped</w:t>
-      </w:r>
+        <w:t>/</w:t>
+      </w:r>
+      <w:proofErr w:type="spellStart"/>
+      <w:r>
+        <w:t>RXXXX_cropped</w:t>
+      </w:r>
+      <w:proofErr w:type="spellEnd"/>
     </w:p>
     <w:p>
       <w:pPr>
@@ -123,8 +178,13 @@
           <w:numId w:val="1"/>
         </w:numPr>
       </w:pPr>
-      <w:r>
-        <w:t>run DLC on the cropped videos. Eventually, this will be streamlined and done entirely in DLC beginning with the cropping step</w:t>
+      <w:proofErr w:type="gramStart"/>
+      <w:r>
+        <w:t>run</w:t>
+      </w:r>
+      <w:proofErr w:type="gramEnd"/>
+      <w:r>
+        <w:t xml:space="preserve"> DLC on the cropped videos. Eventually, this will be streamlined and done entirely in DLC beginning with the cropping step</w:t>
       </w:r>
     </w:p>
     <w:p>
@@ -135,8 +195,21 @@
           <w:numId w:val="1"/>
         </w:numPr>
       </w:pPr>
-      <w:r>
-        <w:t>copy DLC output files into the local DLC output folder (from corexfs) along with cropping metadata files</w:t>
+      <w:proofErr w:type="gramStart"/>
+      <w:r>
+        <w:t>copy</w:t>
+      </w:r>
+      <w:proofErr w:type="gramEnd"/>
+      <w:r>
+        <w:t xml:space="preserve"> DLC output files into the local DLC output folder (from </w:t>
+      </w:r>
+      <w:proofErr w:type="spellStart"/>
+      <w:r>
+        <w:t>corexfs</w:t>
+      </w:r>
+      <w:proofErr w:type="spellEnd"/>
+      <w:r>
+        <w:t>) along with cropping metadata files</w:t>
       </w:r>
     </w:p>
     <w:p>
@@ -147,15 +220,22 @@
           <w:numId w:val="1"/>
         </w:numPr>
       </w:pPr>
-      <w:r>
-        <w:t xml:space="preserve">recalibrate the boxes for each session. Run </w:t>
-      </w:r>
+      <w:proofErr w:type="gramStart"/>
+      <w:r>
+        <w:t>recalibrate</w:t>
+      </w:r>
+      <w:proofErr w:type="gramEnd"/>
+      <w:r>
+        <w:t xml:space="preserve"> the boxes for each session. Run </w:t>
+      </w:r>
+      <w:proofErr w:type="spellStart"/>
       <w:r>
         <w:rPr>
           <w:color w:val="008000"/>
         </w:rPr>
         <w:t>script_recalibrateBoxes</w:t>
       </w:r>
+      <w:proofErr w:type="spellEnd"/>
       <w:r>
         <w:t>.</w:t>
       </w:r>
@@ -191,6 +271,7 @@
       <w:r>
         <w:t xml:space="preserve">. Make sure the </w:t>
       </w:r>
+      <w:proofErr w:type="spellStart"/>
       <w:r>
         <w:rPr>
           <w:rFonts w:ascii="Courier" w:hAnsi="Courier" w:cs="Courier"/>
@@ -200,6 +281,7 @@
         </w:rPr>
         <w:t>repeatCalculations</w:t>
       </w:r>
+      <w:proofErr w:type="spellEnd"/>
       <w:r>
         <w:rPr>
           <w:rFonts w:ascii="Courier" w:hAnsi="Courier" w:cs="Courier"/>
@@ -230,6 +312,7 @@
         <w:adjustRightInd w:val="0"/>
         <w:rPr>
           <w:rFonts w:asciiTheme="majorHAnsi" w:hAnsiTheme="majorHAnsi" w:cs="Times New Roman"/>
+          <w:color w:val="008000"/>
         </w:rPr>
       </w:pPr>
       <w:r>
@@ -238,18 +321,27 @@
         </w:rPr>
         <w:t xml:space="preserve">Interpolate the trajectories. Run </w:t>
       </w:r>
+      <w:proofErr w:type="spellStart"/>
+      <w:r>
+        <w:rPr>
+          <w:color w:val="008000"/>
+        </w:rPr>
+        <w:t>script_interp_trajectories</w:t>
+      </w:r>
+      <w:proofErr w:type="spellEnd"/>
     </w:p>
     <w:p/>
     <w:p>
-      <w:r>
-        <w:t>script_interp_trajectories</w:t>
-      </w:r>
-    </w:p>
-    <w:p/>
-    <w:p>
-      <w:r>
-        <w:t>script_analyze_interp_trajectories</w:t>
-      </w:r>
+      <w:proofErr w:type="spellStart"/>
+      <w:proofErr w:type="gramStart"/>
+      <w:r>
+        <w:t>script</w:t>
+      </w:r>
+      <w:proofErr w:type="gramEnd"/>
+      <w:r>
+        <w:t>_analyze_interp_trajectories</w:t>
+      </w:r>
+      <w:proofErr w:type="spellEnd"/>
     </w:p>
     <w:p/>
     <w:p>
@@ -262,6 +354,8 @@
           <w:rFonts w:ascii="Courier" w:hAnsi="Courier" w:cs="Times New Roman"/>
         </w:rPr>
       </w:pPr>
+      <w:proofErr w:type="spellStart"/>
+      <w:proofErr w:type="gramStart"/>
       <w:r>
         <w:rPr>
           <w:rFonts w:ascii="Courier" w:hAnsi="Courier" w:cs="Courier"/>
@@ -269,26 +363,238 @@
           <w:sz w:val="20"/>
           <w:szCs w:val="20"/>
         </w:rPr>
-        <w:t>script_calculateRatSummaries</w:t>
-      </w:r>
+        <w:t>script</w:t>
+      </w:r>
+      <w:proofErr w:type="gramEnd"/>
+      <w:r>
+        <w:rPr>
+          <w:rFonts w:ascii="Courier" w:hAnsi="Courier" w:cs="Courier"/>
+          <w:color w:val="228B22"/>
+          <w:sz w:val="20"/>
+          <w:szCs w:val="20"/>
+        </w:rPr>
+        <w:t>_calculateRatSummaries</w:t>
+      </w:r>
+      <w:proofErr w:type="spellEnd"/>
     </w:p>
     <w:p>
       <w:r>
         <w:t>???</w:t>
       </w:r>
     </w:p>
+    <w:p>
+      <w:pPr>
+        <w:rPr>
+          <w:color w:val="008000"/>
+        </w:rPr>
+      </w:pPr>
+      <w:bookmarkStart w:id="0" w:name="OLE_LINK1"/>
+      <w:bookmarkStart w:id="1" w:name="OLE_LINK2"/>
+      <w:bookmarkStart w:id="2" w:name="_GoBack"/>
+      <w:proofErr w:type="spellStart"/>
+      <w:proofErr w:type="gramStart"/>
+      <w:r>
+        <w:rPr>
+          <w:color w:val="008000"/>
+        </w:rPr>
+        <w:t>script</w:t>
+      </w:r>
+      <w:proofErr w:type="gramEnd"/>
+      <w:r>
+        <w:rPr>
+          <w:color w:val="008000"/>
+        </w:rPr>
+        <w:t>_plotRatReachSummaries</w:t>
+      </w:r>
+      <w:proofErr w:type="spellEnd"/>
+    </w:p>
+    <w:bookmarkEnd w:id="0"/>
+    <w:bookmarkEnd w:id="1"/>
+    <w:bookmarkEnd w:id="2"/>
     <w:p/>
     <w:p>
-      <w:r>
-        <w:t>script_plotSessionReachSummaries</w:t>
-      </w:r>
+      <w:proofErr w:type="spellStart"/>
+      <w:proofErr w:type="gramStart"/>
+      <w:r>
+        <w:t>script</w:t>
+      </w:r>
+      <w:proofErr w:type="gramEnd"/>
+      <w:r>
+        <w:t>_plotSessionReachSummaries</w:t>
+      </w:r>
+      <w:proofErr w:type="spellEnd"/>
     </w:p>
     <w:p>
       <w:r>
         <w:t>???</w:t>
       </w:r>
-      <w:bookmarkStart w:id="0" w:name="_GoBack"/>
-      <w:bookmarkEnd w:id="0"/>
+    </w:p>
+    <w:p/>
+    <w:p>
+      <w:pPr>
+        <w:widowControl w:val="0"/>
+        <w:autoSpaceDE w:val="0"/>
+        <w:autoSpaceDN w:val="0"/>
+        <w:adjustRightInd w:val="0"/>
+        <w:rPr>
+          <w:rFonts w:ascii="Courier" w:hAnsi="Courier" w:cs="Times New Roman"/>
+        </w:rPr>
+      </w:pPr>
+      <w:proofErr w:type="spellStart"/>
+      <w:proofErr w:type="gramStart"/>
+      <w:r>
+        <w:rPr>
+          <w:color w:val="008000"/>
+        </w:rPr>
+        <w:t>script</w:t>
+      </w:r>
+      <w:proofErr w:type="gramEnd"/>
+      <w:r>
+        <w:rPr>
+          <w:color w:val="008000"/>
+        </w:rPr>
+        <w:t>_analyzeAlternateStimSessions</w:t>
+      </w:r>
+      <w:proofErr w:type="spellEnd"/>
+      <w:r>
+        <w:t xml:space="preserve"> will look through all sessions for ones that have </w:t>
+      </w:r>
+      <w:proofErr w:type="spellStart"/>
+      <w:r>
+        <w:rPr>
+          <w:rFonts w:ascii="Courier" w:hAnsi="Courier" w:cs="Courier"/>
+          <w:color w:val="000000"/>
+          <w:sz w:val="20"/>
+          <w:szCs w:val="20"/>
+        </w:rPr>
+        <w:t>laserTrialSetting</w:t>
+      </w:r>
+      <w:proofErr w:type="spellEnd"/>
+      <w:r>
+        <w:rPr>
+          <w:rFonts w:ascii="Courier" w:hAnsi="Courier" w:cs="Courier"/>
+          <w:color w:val="000000"/>
+          <w:sz w:val="20"/>
+          <w:szCs w:val="20"/>
+        </w:rPr>
+        <w:t xml:space="preserve"> == </w:t>
+      </w:r>
+      <w:r>
+        <w:rPr>
+          <w:rFonts w:ascii="Courier" w:hAnsi="Courier" w:cs="Courier"/>
+          <w:color w:val="A020F0"/>
+          <w:sz w:val="20"/>
+          <w:szCs w:val="20"/>
+        </w:rPr>
+        <w:t>'alternate'</w:t>
+      </w:r>
+      <w:r>
+        <w:rPr>
+          <w:rFonts w:ascii="Courier" w:hAnsi="Courier" w:cs="Courier"/>
+          <w:color w:val="A020F0"/>
+          <w:sz w:val="20"/>
+          <w:szCs w:val="20"/>
+        </w:rPr>
+        <w:t xml:space="preserve"> </w:t>
+      </w:r>
+      <w:r>
+        <w:rPr>
+          <w:rFonts w:ascii="Courier" w:hAnsi="Courier" w:cs="Courier"/>
+          <w:sz w:val="20"/>
+          <w:szCs w:val="20"/>
+        </w:rPr>
+        <w:t>and create a</w:t>
+      </w:r>
+      <w:r>
+        <w:rPr>
+          <w:rFonts w:ascii="Courier" w:hAnsi="Courier" w:cs="Courier"/>
+          <w:sz w:val="20"/>
+          <w:szCs w:val="20"/>
+        </w:rPr>
+        <w:t>n “</w:t>
+      </w:r>
+      <w:proofErr w:type="spellStart"/>
+      <w:r>
+        <w:rPr>
+          <w:rFonts w:ascii="Courier" w:hAnsi="Courier" w:cs="Courier"/>
+          <w:color w:val="A020F0"/>
+          <w:sz w:val="20"/>
+          <w:szCs w:val="20"/>
+        </w:rPr>
+        <w:t>alternateKinematics</w:t>
+      </w:r>
+      <w:proofErr w:type="spellEnd"/>
+      <w:r>
+        <w:rPr>
+          <w:rFonts w:ascii="Courier" w:hAnsi="Courier" w:cs="Times New Roman"/>
+        </w:rPr>
+        <w:t>” data structure</w:t>
+      </w:r>
+    </w:p>
+    <w:p/>
+    <w:p>
+      <w:pPr>
+        <w:widowControl w:val="0"/>
+        <w:autoSpaceDE w:val="0"/>
+        <w:autoSpaceDN w:val="0"/>
+        <w:adjustRightInd w:val="0"/>
+        <w:rPr>
+          <w:rFonts w:ascii="Courier" w:hAnsi="Courier" w:cs="Times New Roman"/>
+        </w:rPr>
+      </w:pPr>
+      <w:proofErr w:type="spellStart"/>
+      <w:proofErr w:type="gramStart"/>
+      <w:r>
+        <w:rPr>
+          <w:rFonts w:ascii="Courier" w:hAnsi="Courier" w:cs="Courier"/>
+          <w:color w:val="228B22"/>
+          <w:sz w:val="20"/>
+          <w:szCs w:val="20"/>
+        </w:rPr>
+        <w:t>script</w:t>
+      </w:r>
+      <w:proofErr w:type="gramEnd"/>
+      <w:r>
+        <w:rPr>
+          <w:rFonts w:ascii="Courier" w:hAnsi="Courier" w:cs="Courier"/>
+          <w:color w:val="228B22"/>
+          <w:sz w:val="20"/>
+          <w:szCs w:val="20"/>
+        </w:rPr>
+        <w:t>_plotAlternateStimResults</w:t>
+      </w:r>
+      <w:proofErr w:type="spellEnd"/>
+    </w:p>
+    <w:p/>
+    <w:p>
+      <w:pPr>
+        <w:rPr>
+          <w:color w:val="008000"/>
+        </w:rPr>
+      </w:pPr>
+      <w:proofErr w:type="spellStart"/>
+      <w:proofErr w:type="gramStart"/>
+      <w:r>
+        <w:rPr>
+          <w:color w:val="008000"/>
+        </w:rPr>
+        <w:t>script</w:t>
+      </w:r>
+      <w:proofErr w:type="gramEnd"/>
+      <w:r>
+        <w:rPr>
+          <w:color w:val="008000"/>
+        </w:rPr>
+        <w:t>_collectRatSummaries_by_experiment</w:t>
+      </w:r>
+      <w:proofErr w:type="spellEnd"/>
+    </w:p>
+    <w:p>
+      <w:pPr>
+        <w:rPr>
+          <w:color w:val="008000"/>
+        </w:rPr>
+      </w:pPr>
     </w:p>
     <w:sectPr>
       <w:pgSz w:w="12240" w:h="15840"/>

</xml_diff>

<commit_message>
cleaning up SR DLC analysis
</commit_message>
<xml_diff>
--- a/DeepLabCut_scripts/DLC_analysis/Skilled_Reaching_Analysis_Workflow_20191218.docx
+++ b/DeepLabCut_scripts/DLC_analysis/Skilled_Reaching_Analysis_Workflow_20191218.docx
@@ -37,15 +37,7 @@
         </w:numPr>
       </w:pPr>
       <w:r>
-        <w:t xml:space="preserve">make sure the RXXXX_sessions.csv file is up to date (download from Alex </w:t>
-      </w:r>
-      <w:proofErr w:type="spellStart"/>
-      <w:r>
-        <w:t>Bova’s</w:t>
-      </w:r>
-      <w:proofErr w:type="spellEnd"/>
-      <w:r>
-        <w:t xml:space="preserve"> electronic notebook) in the DLC output folder for the relevant rat</w:t>
+        <w:t>make sure the RXXXX_sessions.csv file is up to date in the DLC output folder for the relevant rat</w:t>
       </w:r>
     </w:p>
     <w:p>
@@ -524,10 +516,479 @@
           <w:color w:val="008000"/>
         </w:rPr>
       </w:pPr>
+      <w:r>
+        <w:rPr>
+          <w:color w:val="008000"/>
+        </w:rPr>
+        <w:br w:type="page"/>
+      </w:r>
+    </w:p>
+    <w:p>
+      <w:pPr>
+        <w:rPr>
+          <w:b/>
+          <w:bCs/>
+          <w:color w:val="000000" w:themeColor="text1"/>
+        </w:rPr>
+      </w:pPr>
+      <w:r>
+        <w:rPr>
+          <w:b/>
+          <w:bCs/>
+          <w:color w:val="000000" w:themeColor="text1"/>
+        </w:rPr>
+        <w:lastRenderedPageBreak/>
+        <w:t xml:space="preserve">Raw </w:t>
+      </w:r>
+      <w:r>
+        <w:rPr>
+          <w:b/>
+          <w:bCs/>
+          <w:color w:val="000000" w:themeColor="text1"/>
+        </w:rPr>
+        <w:t>Data File Structure</w:t>
+      </w:r>
+    </w:p>
+    <w:p>
+      <w:pPr>
+        <w:pStyle w:val="ListParagraph"/>
+        <w:numPr>
+          <w:ilvl w:val="0"/>
+          <w:numId w:val="2"/>
+        </w:numPr>
+        <w:rPr>
+          <w:i/>
+          <w:iCs/>
+          <w:color w:val="000000" w:themeColor="text1"/>
+        </w:rPr>
+      </w:pPr>
+      <w:r>
+        <w:rPr>
+          <w:i/>
+          <w:iCs/>
+          <w:color w:val="000000" w:themeColor="text1"/>
+        </w:rPr>
+        <w:t>Parent directory</w:t>
+      </w:r>
+    </w:p>
+    <w:p>
+      <w:pPr>
+        <w:pStyle w:val="ListParagraph"/>
+        <w:numPr>
+          <w:ilvl w:val="1"/>
+          <w:numId w:val="2"/>
+        </w:numPr>
+        <w:rPr>
+          <w:i/>
+          <w:iCs/>
+          <w:color w:val="000000" w:themeColor="text1"/>
+        </w:rPr>
+      </w:pPr>
+      <w:r>
+        <w:rPr>
+          <w:i/>
+          <w:iCs/>
+          <w:color w:val="000000" w:themeColor="text1"/>
+        </w:rPr>
+        <w:t>Rat folder, named with rat identifier (e.g., “R0186”)</w:t>
+      </w:r>
+    </w:p>
+    <w:p>
+      <w:pPr>
+        <w:pStyle w:val="ListParagraph"/>
+        <w:numPr>
+          <w:ilvl w:val="2"/>
+          <w:numId w:val="2"/>
+        </w:numPr>
+        <w:rPr>
+          <w:i/>
+          <w:iCs/>
+          <w:color w:val="000000" w:themeColor="text1"/>
+        </w:rPr>
+      </w:pPr>
+      <w:r>
+        <w:rPr>
+          <w:i/>
+          <w:iCs/>
+          <w:color w:val="000000" w:themeColor="text1"/>
+        </w:rPr>
+        <w:t xml:space="preserve">Sessions folders </w:t>
+      </w:r>
+      <w:proofErr w:type="spellStart"/>
+      <w:r>
+        <w:rPr>
+          <w:i/>
+          <w:iCs/>
+          <w:color w:val="000000" w:themeColor="text1"/>
+        </w:rPr>
+        <w:t>RXXXX_YYYYMMDDz</w:t>
+      </w:r>
+      <w:proofErr w:type="spellEnd"/>
+      <w:r>
+        <w:rPr>
+          <w:i/>
+          <w:iCs/>
+          <w:color w:val="000000" w:themeColor="text1"/>
+        </w:rPr>
+        <w:t xml:space="preserve"> (e.g., “R0186_20170921a” would be the first session recorded on September 21, 2017 for rat R0186)</w:t>
+      </w:r>
+    </w:p>
+    <w:p>
+      <w:pPr>
+        <w:rPr>
+          <w:color w:val="000000" w:themeColor="text1"/>
+        </w:rPr>
+      </w:pPr>
+    </w:p>
+    <w:p>
+      <w:pPr>
+        <w:autoSpaceDE w:val="0"/>
+        <w:autoSpaceDN w:val="0"/>
+        <w:adjustRightInd w:val="0"/>
+        <w:rPr>
+          <w:rFonts w:ascii="Courier" w:hAnsi="Courier"/>
+        </w:rPr>
+      </w:pPr>
+      <w:r>
+        <w:rPr>
+          <w:color w:val="000000" w:themeColor="text1"/>
+        </w:rPr>
+        <w:t xml:space="preserve">Each sessions folder contains a .log file (read with </w:t>
+      </w:r>
+      <w:proofErr w:type="spellStart"/>
+      <w:r>
+        <w:rPr>
+          <w:rFonts w:ascii="Courier" w:hAnsi="Courier" w:cs="Courier"/>
+          <w:color w:val="000000"/>
+          <w:sz w:val="20"/>
+          <w:szCs w:val="20"/>
+        </w:rPr>
+        <w:t>readLogData</w:t>
+      </w:r>
+      <w:proofErr w:type="spellEnd"/>
+      <w:r>
+        <w:rPr>
+          <w:rFonts w:cs="Courier"/>
+          <w:color w:val="000000"/>
+        </w:rPr>
+        <w:t>)</w:t>
+      </w:r>
+      <w:r>
+        <w:rPr>
+          <w:rFonts w:cs="Courier"/>
+          <w:color w:val="000000"/>
+        </w:rPr>
+        <w:t xml:space="preserve"> with session metadata, and videos named with the format RXXXX_YYYYMMDD_HH-MM-DD_</w:t>
+      </w:r>
+      <w:r>
+        <w:rPr>
+          <w:rFonts w:cs="Courier"/>
+          <w:color w:val="000000"/>
+        </w:rPr>
+        <w:t xml:space="preserve">nnn.avi, where </w:t>
+      </w:r>
+      <w:r>
+        <w:rPr>
+          <w:rFonts w:cs="Courier"/>
+          <w:i/>
+          <w:iCs/>
+          <w:color w:val="000000"/>
+        </w:rPr>
+        <w:t>RXXXX</w:t>
+      </w:r>
+      <w:r>
+        <w:rPr>
+          <w:rFonts w:cs="Courier"/>
+          <w:color w:val="000000"/>
+        </w:rPr>
+        <w:t xml:space="preserve"> is the rat identifier, </w:t>
+      </w:r>
+      <w:r>
+        <w:rPr>
+          <w:rFonts w:cs="Courier"/>
+          <w:i/>
+          <w:iCs/>
+          <w:color w:val="000000"/>
+        </w:rPr>
+        <w:t>YYYYMMDD</w:t>
+      </w:r>
+      <w:r>
+        <w:rPr>
+          <w:rFonts w:cs="Courier"/>
+          <w:color w:val="000000"/>
+        </w:rPr>
+        <w:t xml:space="preserve"> is the date, </w:t>
+      </w:r>
+      <w:r>
+        <w:rPr>
+          <w:rFonts w:cs="Courier"/>
+          <w:i/>
+          <w:iCs/>
+          <w:color w:val="000000"/>
+        </w:rPr>
+        <w:t>HH-MM-DD</w:t>
+      </w:r>
+      <w:r>
+        <w:rPr>
+          <w:rFonts w:cs="Courier"/>
+          <w:color w:val="000000"/>
+        </w:rPr>
+        <w:t xml:space="preserve"> is the time the video was recorded, and </w:t>
+      </w:r>
+      <w:proofErr w:type="spellStart"/>
+      <w:r>
+        <w:rPr>
+          <w:rFonts w:cs="Courier"/>
+          <w:i/>
+          <w:iCs/>
+          <w:color w:val="000000"/>
+        </w:rPr>
+        <w:t>nnn</w:t>
+      </w:r>
+      <w:proofErr w:type="spellEnd"/>
+      <w:r>
+        <w:rPr>
+          <w:rFonts w:cs="Courier"/>
+          <w:color w:val="000000"/>
+        </w:rPr>
+        <w:t xml:space="preserve"> is the number of the video within the session (e.g., 001, 002, etc.). Sometimes the software crashed mid-session, and the numbering restarted. However, each video still has a unique identifier based on the time it was recorded.</w:t>
+      </w:r>
+    </w:p>
+    <w:p>
+      <w:pPr>
+        <w:rPr>
+          <w:color w:val="000000" w:themeColor="text1"/>
+        </w:rPr>
+      </w:pPr>
+    </w:p>
+    <w:p>
+      <w:pPr>
+        <w:rPr>
+          <w:color w:val="000000" w:themeColor="text1"/>
+        </w:rPr>
+      </w:pPr>
+      <w:r>
+        <w:rPr>
+          <w:color w:val="000000" w:themeColor="text1"/>
+        </w:rPr>
+        <w:t>Each rat has a RXXXX_sessions.csv file associated with it, which is a table containing metadata for each session (e.g., was laser on/occluded during that session, training vs test session, etc.)</w:t>
+      </w:r>
+    </w:p>
+    <w:p>
+      <w:pPr>
+        <w:rPr>
+          <w:color w:val="000000" w:themeColor="text1"/>
+        </w:rPr>
+      </w:pPr>
+    </w:p>
+    <w:p>
+      <w:pPr>
+        <w:rPr>
+          <w:b/>
+          <w:bCs/>
+          <w:color w:val="000000" w:themeColor="text1"/>
+        </w:rPr>
+      </w:pPr>
+      <w:r>
+        <w:rPr>
+          <w:b/>
+          <w:bCs/>
+          <w:color w:val="000000" w:themeColor="text1"/>
+        </w:rPr>
+        <w:t>DLC Output File Structure</w:t>
+      </w:r>
+    </w:p>
+    <w:p>
+      <w:pPr>
+        <w:rPr>
+          <w:i/>
+          <w:iCs/>
+          <w:color w:val="000000" w:themeColor="text1"/>
+        </w:rPr>
+      </w:pPr>
+      <w:r>
+        <w:rPr>
+          <w:color w:val="000000" w:themeColor="text1"/>
+        </w:rPr>
+        <w:t xml:space="preserve">Similar to </w:t>
+      </w:r>
+      <w:r>
+        <w:rPr>
+          <w:i/>
+          <w:iCs/>
+          <w:color w:val="000000" w:themeColor="text1"/>
+        </w:rPr>
+        <w:t>Raw Data File Structure</w:t>
+      </w:r>
+    </w:p>
+    <w:p>
+      <w:pPr>
+        <w:pStyle w:val="ListParagraph"/>
+        <w:numPr>
+          <w:ilvl w:val="0"/>
+          <w:numId w:val="2"/>
+        </w:numPr>
+        <w:rPr>
+          <w:i/>
+          <w:iCs/>
+          <w:color w:val="000000" w:themeColor="text1"/>
+        </w:rPr>
+      </w:pPr>
+      <w:r>
+        <w:rPr>
+          <w:i/>
+          <w:iCs/>
+          <w:color w:val="000000" w:themeColor="text1"/>
+        </w:rPr>
+        <w:t>Parent directory</w:t>
+      </w:r>
+    </w:p>
+    <w:p>
+      <w:pPr>
+        <w:pStyle w:val="ListParagraph"/>
+        <w:numPr>
+          <w:ilvl w:val="1"/>
+          <w:numId w:val="2"/>
+        </w:numPr>
+        <w:rPr>
+          <w:i/>
+          <w:iCs/>
+          <w:color w:val="000000" w:themeColor="text1"/>
+        </w:rPr>
+      </w:pPr>
+      <w:r>
+        <w:rPr>
+          <w:i/>
+          <w:iCs/>
+          <w:color w:val="000000" w:themeColor="text1"/>
+        </w:rPr>
+        <w:t>Rat folder, named with rat identifier (e.g., “R0186”)</w:t>
+      </w:r>
+    </w:p>
+    <w:p>
+      <w:pPr>
+        <w:pStyle w:val="ListParagraph"/>
+        <w:numPr>
+          <w:ilvl w:val="2"/>
+          <w:numId w:val="2"/>
+        </w:numPr>
+        <w:rPr>
+          <w:i/>
+          <w:iCs/>
+          <w:color w:val="000000" w:themeColor="text1"/>
+        </w:rPr>
+      </w:pPr>
+      <w:r>
+        <w:rPr>
+          <w:i/>
+          <w:iCs/>
+          <w:color w:val="000000" w:themeColor="text1"/>
+        </w:rPr>
+        <w:t xml:space="preserve">Sessions folders </w:t>
+      </w:r>
+      <w:proofErr w:type="spellStart"/>
+      <w:r>
+        <w:rPr>
+          <w:i/>
+          <w:iCs/>
+          <w:color w:val="000000" w:themeColor="text1"/>
+        </w:rPr>
+        <w:t>RXXXX_YYYYMMDDz</w:t>
+      </w:r>
+      <w:proofErr w:type="spellEnd"/>
+      <w:r>
+        <w:rPr>
+          <w:i/>
+          <w:iCs/>
+          <w:color w:val="000000" w:themeColor="text1"/>
+        </w:rPr>
+        <w:t xml:space="preserve"> (e.g., “R0186_20170921a” would be the first session recorded on September 21, 2017 for rat R0186)</w:t>
+      </w:r>
+    </w:p>
+    <w:p>
+      <w:pPr>
+        <w:pStyle w:val="ListParagraph"/>
+        <w:numPr>
+          <w:ilvl w:val="3"/>
+          <w:numId w:val="2"/>
+        </w:numPr>
+        <w:rPr>
+          <w:i/>
+          <w:iCs/>
+          <w:color w:val="000000" w:themeColor="text1"/>
+        </w:rPr>
+      </w:pPr>
+      <w:r>
+        <w:rPr>
+          <w:i/>
+          <w:iCs/>
+          <w:color w:val="000000" w:themeColor="text1"/>
+        </w:rPr>
+        <w:t xml:space="preserve">Subfolders </w:t>
+      </w:r>
+      <w:proofErr w:type="spellStart"/>
+      <w:r>
+        <w:rPr>
+          <w:i/>
+          <w:iCs/>
+          <w:color w:val="000000" w:themeColor="text1"/>
+        </w:rPr>
+        <w:t>RXXXX_YYYYMMDDz</w:t>
+      </w:r>
+      <w:r>
+        <w:rPr>
+          <w:i/>
+          <w:iCs/>
+          <w:color w:val="000000" w:themeColor="text1"/>
+        </w:rPr>
+        <w:t>_direct</w:t>
+      </w:r>
+      <w:proofErr w:type="spellEnd"/>
+      <w:r>
+        <w:rPr>
+          <w:i/>
+          <w:iCs/>
+          <w:color w:val="000000" w:themeColor="text1"/>
+        </w:rPr>
+        <w:t xml:space="preserve">/left/right that contain the actual DLC output files and metadata from cropping (i.e., cropping coordinates, frame rate, </w:t>
+      </w:r>
+      <w:proofErr w:type="spellStart"/>
+      <w:r>
+        <w:rPr>
+          <w:i/>
+          <w:iCs/>
+          <w:color w:val="000000" w:themeColor="text1"/>
+        </w:rPr>
+        <w:t>etc</w:t>
+      </w:r>
+      <w:proofErr w:type="spellEnd"/>
+      <w:r>
+        <w:rPr>
+          <w:i/>
+          <w:iCs/>
+          <w:color w:val="000000" w:themeColor="text1"/>
+        </w:rPr>
+        <w:t>)</w:t>
+      </w:r>
+      <w:r>
+        <w:rPr>
+          <w:i/>
+          <w:iCs/>
+          <w:color w:val="000000" w:themeColor="text1"/>
+        </w:rPr>
+        <w:t xml:space="preserve"> that particular view (left mirror, right mirror, or direct view)</w:t>
+      </w:r>
+    </w:p>
+    <w:p>
+      <w:pPr>
+        <w:rPr>
+          <w:color w:val="000000" w:themeColor="text1"/>
+        </w:rPr>
+      </w:pPr>
     </w:p>
     <w:sectPr>
       <w:pgSz w:w="12240" w:h="15840"/>
-      <w:pgMar w:top="1440" w:right="1800" w:bottom="1440" w:left="1800" w:header="720" w:footer="720" w:gutter="0"/>
+      <w:pgMar w:top="1440" w:right="720" w:bottom="1440" w:left="720" w:header="720" w:footer="720" w:gutter="0"/>
       <w:cols w:space="720"/>
       <w:docGrid w:linePitch="360"/>
     </w:sectPr>
@@ -538,6 +999,118 @@
 <file path=word/numbering.xml><?xml version="1.0" encoding="utf-8"?>
 <w:numbering xmlns:wpc="http://schemas.microsoft.com/office/word/2010/wordprocessingCanvas" xmlns:cx="http://schemas.microsoft.com/office/drawing/2014/chartex" xmlns:cx1="http://schemas.microsoft.com/office/drawing/2015/9/8/chartex" xmlns:cx2="http://schemas.microsoft.com/office/drawing/2015/10/21/chartex" xmlns:cx3="http://schemas.microsoft.com/office/drawing/2016/5/9/chartex" xmlns:cx4="http://schemas.microsoft.com/office/drawing/2016/5/10/chartex" xmlns:cx5="http://schemas.microsoft.com/office/drawing/2016/5/11/chartex" xmlns:cx6="http://schemas.microsoft.com/office/drawing/2016/5/12/chartex" xmlns:cx7="http://schemas.microsoft.com/office/drawing/2016/5/13/chartex" xmlns:cx8="http://schemas.microsoft.com/office/drawing/2016/5/14/chartex" xmlns:mc="http://schemas.openxmlformats.org/markup-compatibility/2006" xmlns:aink="http://schemas.microsoft.com/office/drawing/2016/ink" xmlns:am3d="http://schemas.microsoft.com/office/drawing/2017/model3d" xmlns:o="urn:schemas-microsoft-com:office:office" xmlns:r="http://schemas.openxmlformats.org/officeDocument/2006/relationships" xmlns:m="http://schemas.openxmlformats.org/officeDocument/2006/math" xmlns:v="urn:schemas-microsoft-com:vml" xmlns:wp14="http://schemas.microsoft.com/office/word/2010/wordprocessingDrawing" xmlns:wp="http://schemas.openxmlformats.org/drawingml/2006/wordprocessingDrawing" xmlns:w10="urn:schemas-microsoft-com:office:word" xmlns:w="http://schemas.openxmlformats.org/wordprocessingml/2006/main" xmlns:w14="http://schemas.microsoft.com/office/word/2010/wordml" xmlns:w15="http://schemas.microsoft.com/office/word/2012/wordml" xmlns:w16cex="http://schemas.microsoft.com/office/word/2018/wordml/cex" xmlns:w16cid="http://schemas.microsoft.com/office/word/2016/wordml/cid" xmlns:w16="http://schemas.microsoft.com/office/word/2018/wordml" xmlns:w16se="http://schemas.microsoft.com/office/word/2015/wordml/symex" xmlns:wpg="http://schemas.microsoft.com/office/word/2010/wordprocessingGroup" xmlns:wpi="http://schemas.microsoft.com/office/word/2010/wordprocessingInk" xmlns:wne="http://schemas.microsoft.com/office/word/2006/wordml" xmlns:wps="http://schemas.microsoft.com/office/word/2010/wordprocessingShape" mc:Ignorable="w14 w15 w16se w16cid w16 w16cex wp14">
   <w:abstractNum w:abstractNumId="0" w15:restartNumberingAfterBreak="0">
+    <w:nsid w:val="231F09BF"/>
+    <w:multiLevelType w:val="hybridMultilevel"/>
+    <w:tmpl w:val="2188CF8A"/>
+    <w:lvl w:ilvl="0" w:tplc="1350209A">
+      <w:numFmt w:val="bullet"/>
+      <w:lvlText w:val="-"/>
+      <w:lvlJc w:val="left"/>
+      <w:pPr>
+        <w:ind w:left="720" w:hanging="360"/>
+      </w:pPr>
+      <w:rPr>
+        <w:rFonts w:ascii="Cambria" w:eastAsiaTheme="minorEastAsia" w:hAnsi="Cambria" w:cstheme="minorBidi" w:hint="default"/>
+      </w:rPr>
+    </w:lvl>
+    <w:lvl w:ilvl="1" w:tplc="04090003">
+      <w:start w:val="1"/>
+      <w:numFmt w:val="bullet"/>
+      <w:lvlText w:val="o"/>
+      <w:lvlJc w:val="left"/>
+      <w:pPr>
+        <w:ind w:left="1440" w:hanging="360"/>
+      </w:pPr>
+      <w:rPr>
+        <w:rFonts w:ascii="Courier New" w:hAnsi="Courier New" w:cs="Courier New" w:hint="default"/>
+      </w:rPr>
+    </w:lvl>
+    <w:lvl w:ilvl="2" w:tplc="04090005">
+      <w:start w:val="1"/>
+      <w:numFmt w:val="bullet"/>
+      <w:lvlText w:val=""/>
+      <w:lvlJc w:val="left"/>
+      <w:pPr>
+        <w:ind w:left="2160" w:hanging="360"/>
+      </w:pPr>
+      <w:rPr>
+        <w:rFonts w:ascii="Wingdings" w:hAnsi="Wingdings" w:hint="default"/>
+      </w:rPr>
+    </w:lvl>
+    <w:lvl w:ilvl="3" w:tplc="04090001">
+      <w:start w:val="1"/>
+      <w:numFmt w:val="bullet"/>
+      <w:lvlText w:val=""/>
+      <w:lvlJc w:val="left"/>
+      <w:pPr>
+        <w:ind w:left="2880" w:hanging="360"/>
+      </w:pPr>
+      <w:rPr>
+        <w:rFonts w:ascii="Symbol" w:hAnsi="Symbol" w:hint="default"/>
+      </w:rPr>
+    </w:lvl>
+    <w:lvl w:ilvl="4" w:tplc="04090003" w:tentative="1">
+      <w:start w:val="1"/>
+      <w:numFmt w:val="bullet"/>
+      <w:lvlText w:val="o"/>
+      <w:lvlJc w:val="left"/>
+      <w:pPr>
+        <w:ind w:left="3600" w:hanging="360"/>
+      </w:pPr>
+      <w:rPr>
+        <w:rFonts w:ascii="Courier New" w:hAnsi="Courier New" w:cs="Courier New" w:hint="default"/>
+      </w:rPr>
+    </w:lvl>
+    <w:lvl w:ilvl="5" w:tplc="04090005" w:tentative="1">
+      <w:start w:val="1"/>
+      <w:numFmt w:val="bullet"/>
+      <w:lvlText w:val=""/>
+      <w:lvlJc w:val="left"/>
+      <w:pPr>
+        <w:ind w:left="4320" w:hanging="360"/>
+      </w:pPr>
+      <w:rPr>
+        <w:rFonts w:ascii="Wingdings" w:hAnsi="Wingdings" w:hint="default"/>
+      </w:rPr>
+    </w:lvl>
+    <w:lvl w:ilvl="6" w:tplc="04090001" w:tentative="1">
+      <w:start w:val="1"/>
+      <w:numFmt w:val="bullet"/>
+      <w:lvlText w:val=""/>
+      <w:lvlJc w:val="left"/>
+      <w:pPr>
+        <w:ind w:left="5040" w:hanging="360"/>
+      </w:pPr>
+      <w:rPr>
+        <w:rFonts w:ascii="Symbol" w:hAnsi="Symbol" w:hint="default"/>
+      </w:rPr>
+    </w:lvl>
+    <w:lvl w:ilvl="7" w:tplc="04090003" w:tentative="1">
+      <w:start w:val="1"/>
+      <w:numFmt w:val="bullet"/>
+      <w:lvlText w:val="o"/>
+      <w:lvlJc w:val="left"/>
+      <w:pPr>
+        <w:ind w:left="5760" w:hanging="360"/>
+      </w:pPr>
+      <w:rPr>
+        <w:rFonts w:ascii="Courier New" w:hAnsi="Courier New" w:cs="Courier New" w:hint="default"/>
+      </w:rPr>
+    </w:lvl>
+    <w:lvl w:ilvl="8" w:tplc="04090005" w:tentative="1">
+      <w:start w:val="1"/>
+      <w:numFmt w:val="bullet"/>
+      <w:lvlText w:val=""/>
+      <w:lvlJc w:val="left"/>
+      <w:pPr>
+        <w:ind w:left="6480" w:hanging="360"/>
+      </w:pPr>
+      <w:rPr>
+        <w:rFonts w:ascii="Wingdings" w:hAnsi="Wingdings" w:hint="default"/>
+      </w:rPr>
+    </w:lvl>
+  </w:abstractNum>
+  <w:abstractNum w:abstractNumId="1" w15:restartNumberingAfterBreak="0">
     <w:nsid w:val="383D449F"/>
     <w:multiLevelType w:val="hybridMultilevel"/>
     <w:tmpl w:val="5254F3C4"/>
@@ -627,6 +1200,9 @@
     </w:lvl>
   </w:abstractNum>
   <w:num w:numId="1">
+    <w:abstractNumId w:val="1"/>
+  </w:num>
+  <w:num w:numId="2">
     <w:abstractNumId w:val="0"/>
   </w:num>
 </w:numbering>
@@ -913,11 +1489,6 @@
     <w:lsdException w:name="Book Title" w:uiPriority="33" w:qFormat="1"/>
     <w:lsdException w:name="Bibliography" w:semiHidden="1" w:uiPriority="37" w:unhideWhenUsed="1"/>
     <w:lsdException w:name="TOC Heading" w:semiHidden="1" w:uiPriority="39" w:unhideWhenUsed="1" w:qFormat="1"/>
-    <w:lsdException w:name="Plain Table 5" w:semiHidden="1" w:unhideWhenUsed="1"/>
-    <w:lsdException w:name="Grid Table Light" w:semiHidden="1" w:unhideWhenUsed="1"/>
-    <w:lsdException w:name="Grid Table 1 Light" w:semiHidden="1" w:unhideWhenUsed="1"/>
-    <w:lsdException w:name="Grid Table 2" w:semiHidden="1" w:unhideWhenUsed="1"/>
-    <w:lsdException w:name="Grid Table 3" w:semiHidden="1" w:unhideWhenUsed="1"/>
     <w:lsdException w:name="Grid Table 4" w:uiPriority="49"/>
     <w:lsdException w:name="Grid Table 5 Dark" w:uiPriority="50"/>
     <w:lsdException w:name="Grid Table 6 Colorful" w:uiPriority="51"/>
@@ -1060,6 +1631,33 @@
       <w:ind w:left="720"/>
       <w:contextualSpacing/>
     </w:pPr>
+  </w:style>
+  <w:style w:type="paragraph" w:styleId="BalloonText">
+    <w:name w:val="Balloon Text"/>
+    <w:basedOn w:val="Normal"/>
+    <w:link w:val="BalloonTextChar"/>
+    <w:uiPriority w:val="99"/>
+    <w:semiHidden/>
+    <w:unhideWhenUsed/>
+    <w:rsid w:val="002F19EF"/>
+    <w:rPr>
+      <w:rFonts w:ascii="Times New Roman" w:hAnsi="Times New Roman" w:cs="Times New Roman"/>
+      <w:sz w:val="18"/>
+      <w:szCs w:val="18"/>
+    </w:rPr>
+  </w:style>
+  <w:style w:type="character" w:customStyle="1" w:styleId="BalloonTextChar">
+    <w:name w:val="Balloon Text Char"/>
+    <w:basedOn w:val="DefaultParagraphFont"/>
+    <w:link w:val="BalloonText"/>
+    <w:uiPriority w:val="99"/>
+    <w:semiHidden/>
+    <w:rsid w:val="002F19EF"/>
+    <w:rPr>
+      <w:rFonts w:ascii="Times New Roman" w:hAnsi="Times New Roman" w:cs="Times New Roman"/>
+      <w:sz w:val="18"/>
+      <w:szCs w:val="18"/>
+    </w:rPr>
   </w:style>
 </w:styles>
 </file>

</xml_diff>

<commit_message>
more commenting up m-files for eLife paper
</commit_message>
<xml_diff>
--- a/DeepLabCut_scripts/DLC_analysis/Skilled_Reaching_Analysis_Workflow_20191218.docx
+++ b/DeepLabCut_scripts/DLC_analysis/Skilled_Reaching_Analysis_Workflow_20191218.docx
@@ -316,22 +316,34 @@
           <w:color w:val="000000"/>
         </w:rPr>
       </w:pPr>
-      <w:proofErr w:type="spellStart"/>
-      <w:r>
-        <w:t>Script_calculate</w:t>
-      </w:r>
-      <w:r>
+      <w:r>
+        <w:t xml:space="preserve">Run </w:t>
+      </w:r>
+      <w:proofErr w:type="spellStart"/>
+      <w:r>
+        <w:rPr>
+          <w:color w:val="00B050"/>
+        </w:rPr>
+        <w:t>s</w:t>
+      </w:r>
+      <w:r>
+        <w:rPr>
+          <w:color w:val="00B050"/>
+        </w:rPr>
+        <w:t>cript_calculate</w:t>
+      </w:r>
+      <w:r>
+        <w:rPr>
+          <w:color w:val="00B050"/>
+        </w:rPr>
         <w:t>Kinematics</w:t>
       </w:r>
       <w:proofErr w:type="spellEnd"/>
       <w:r>
-        <w:t xml:space="preserve">    </w:t>
-      </w:r>
-      <w:r>
-        <w:rPr>
-          <w:color w:val="FF0000"/>
-        </w:rPr>
-        <w:t>WORKING HERE…</w:t>
+        <w:rPr>
+          <w:color w:val="000000" w:themeColor="text1"/>
+        </w:rPr>
+        <w:t>, which will move the origin to the initial pellet location and calculate a variety of kinematic features (velocity, aperture, etc.)</w:t>
       </w:r>
     </w:p>
     <w:p>
@@ -365,13 +377,61 @@
       </w:r>
       <w:proofErr w:type="spellEnd"/>
     </w:p>
-    <w:p/>
-    <w:p>
-      <w:proofErr w:type="spellStart"/>
-      <w:r>
+    <w:p>
+      <w:pPr>
+        <w:pStyle w:val="ListParagraph"/>
+        <w:widowControl w:val="0"/>
+        <w:numPr>
+          <w:ilvl w:val="0"/>
+          <w:numId w:val="1"/>
+        </w:numPr>
+        <w:autoSpaceDE w:val="0"/>
+        <w:autoSpaceDN w:val="0"/>
+        <w:adjustRightInd w:val="0"/>
+        <w:rPr>
+          <w:rFonts w:asciiTheme="majorHAnsi" w:hAnsiTheme="majorHAnsi" w:cs="Times New Roman"/>
+          <w:color w:val="008000"/>
+        </w:rPr>
+      </w:pPr>
+      <w:r>
+        <w:rPr>
+          <w:rFonts w:asciiTheme="majorHAnsi" w:hAnsiTheme="majorHAnsi" w:cs="Times New Roman"/>
+        </w:rPr>
+        <w:t xml:space="preserve">Run </w:t>
+      </w:r>
+      <w:proofErr w:type="spellStart"/>
+      <w:r>
+        <w:rPr>
+          <w:rFonts w:asciiTheme="majorHAnsi" w:hAnsiTheme="majorHAnsi" w:cs="Times New Roman"/>
+          <w:color w:val="00B050"/>
+        </w:rPr>
         <w:t>script_analyze_interp_trajectories</w:t>
       </w:r>
       <w:proofErr w:type="spellEnd"/>
+      <w:r>
+        <w:rPr>
+          <w:rFonts w:asciiTheme="majorHAnsi" w:hAnsiTheme="majorHAnsi" w:cs="Times New Roman"/>
+          <w:color w:val="000000" w:themeColor="text1"/>
+        </w:rPr>
+        <w:t>. This will identify individual reaches from each trial and calculate some summary statistics for each session (average trajectories, variances, etc.). see script comments for details</w:t>
+      </w:r>
+    </w:p>
+    <w:p>
+      <w:pPr>
+        <w:pStyle w:val="ListParagraph"/>
+        <w:widowControl w:val="0"/>
+        <w:numPr>
+          <w:ilvl w:val="0"/>
+          <w:numId w:val="1"/>
+        </w:numPr>
+        <w:autoSpaceDE w:val="0"/>
+        <w:autoSpaceDN w:val="0"/>
+        <w:adjustRightInd w:val="0"/>
+        <w:rPr>
+          <w:rFonts w:asciiTheme="majorHAnsi" w:hAnsiTheme="majorHAnsi" w:cs="Times New Roman"/>
+          <w:color w:val="008000"/>
+        </w:rPr>
+      </w:pPr>
     </w:p>
     <w:p/>
     <w:p>

</xml_diff>